<commit_message>
added conclusion to lab3 and 4
</commit_message>
<xml_diff>
--- a/lab report/Lab 3 and 4 of dot net.docx
+++ b/lab report/Lab 3 and 4 of dot net.docx
@@ -3917,6 +3917,12 @@
           <w:szCs w:val="19"/>
         </w:rPr>
       </w:pPr>
+    </w:p>
+    <w:p/>
+    <w:p>
+      <w:r>
+        <w:t>Conclusion:</w:t>
+      </w:r>
     </w:p>
     <w:p/>
     <w:sectPr>
@@ -4223,7 +4229,6 @@
     </w:pPr>
     <w:rPr>
       <w:rFonts w:ascii="Arial" w:eastAsia="Arial" w:hAnsi="Arial" w:cs="Arial"/>
-      <w:lang/>
     </w:rPr>
   </w:style>
   <w:style w:type="paragraph" w:styleId="ListParagraph">

</xml_diff>